<commit_message>
Add ansible-2 to host
</commit_message>
<xml_diff>
--- a/ThaoHo_Ansible_report.docx
+++ b/ThaoHo_Ansible_report.docx
@@ -402,8 +402,6 @@
           <w:lang w:val="en-US"/>
         </w:rPr>
       </w:pPr>
-      <w:bookmarkStart w:id="0" w:name="_GoBack"/>
-      <w:bookmarkEnd w:id="0"/>
     </w:p>
     <w:p>
       <w:pPr>
@@ -1049,13 +1047,13 @@
           <wp:anchor distT="0" distB="0" distL="114300" distR="114300" simplePos="0" relativeHeight="251667456" behindDoc="0" locked="0" layoutInCell="1" allowOverlap="1" wp14:anchorId="784D50BD">
             <wp:simplePos x="0" y="0"/>
             <wp:positionH relativeFrom="column">
-              <wp:posOffset>359925</wp:posOffset>
+              <wp:posOffset>358775</wp:posOffset>
             </wp:positionH>
             <wp:positionV relativeFrom="paragraph">
-              <wp:posOffset>263096</wp:posOffset>
+              <wp:posOffset>300990</wp:posOffset>
             </wp:positionV>
-            <wp:extent cx="6116320" cy="539750"/>
-            <wp:effectExtent l="0" t="0" r="5080" b="6350"/>
+            <wp:extent cx="6116320" cy="459740"/>
+            <wp:effectExtent l="0" t="0" r="5080" b="0"/>
             <wp:wrapTopAndBottom/>
             <wp:docPr id="5" name="Picture 5"/>
             <wp:cNvGraphicFramePr>
@@ -1083,7 +1081,7 @@
                   <pic:spPr>
                     <a:xfrm>
                       <a:off x="0" y="0"/>
-                      <a:ext cx="6116320" cy="539750"/>
+                      <a:ext cx="6116320" cy="459740"/>
                     </a:xfrm>
                     <a:prstGeom prst="rect">
                       <a:avLst/>
@@ -1172,27 +1170,20 @@
           <w:noProof/>
           <w:lang w:val="en-US"/>
         </w:rPr>
+        <w:lastRenderedPageBreak/>
         <w:drawing>
-          <wp:anchor distT="0" distB="0" distL="114300" distR="114300" simplePos="0" relativeHeight="251668480" behindDoc="0" locked="0" layoutInCell="1" allowOverlap="1" wp14:anchorId="193D6DE4">
+          <wp:anchor distT="0" distB="0" distL="114300" distR="114300" simplePos="0" relativeHeight="251676672" behindDoc="0" locked="0" layoutInCell="1" allowOverlap="1">
             <wp:simplePos x="0" y="0"/>
             <wp:positionH relativeFrom="column">
-              <wp:posOffset>227175</wp:posOffset>
+              <wp:posOffset>375131</wp:posOffset>
             </wp:positionH>
             <wp:positionV relativeFrom="paragraph">
-              <wp:posOffset>278113</wp:posOffset>
+              <wp:posOffset>328004</wp:posOffset>
             </wp:positionV>
-            <wp:extent cx="6116320" cy="2907030"/>
-            <wp:effectExtent l="0" t="0" r="5080" b="1270"/>
-            <wp:wrapThrough wrapText="bothSides">
-              <wp:wrapPolygon edited="0">
-                <wp:start x="0" y="0"/>
-                <wp:lineTo x="0" y="21515"/>
-                <wp:lineTo x="21573" y="21515"/>
-                <wp:lineTo x="21573" y="0"/>
-                <wp:lineTo x="0" y="0"/>
-              </wp:wrapPolygon>
-            </wp:wrapThrough>
-            <wp:docPr id="12" name="Picture 12"/>
+            <wp:extent cx="4736465" cy="2287905"/>
+            <wp:effectExtent l="0" t="0" r="635" b="0"/>
+            <wp:wrapTopAndBottom/>
+            <wp:docPr id="4" name="Picture 4"/>
             <wp:cNvGraphicFramePr>
               <a:graphicFrameLocks xmlns:a="http://schemas.openxmlformats.org/drawingml/2006/main" noChangeAspect="1"/>
             </wp:cNvGraphicFramePr>
@@ -1200,10 +1191,10 @@
               <a:graphicData uri="http://schemas.openxmlformats.org/drawingml/2006/picture">
                 <pic:pic xmlns:pic="http://schemas.openxmlformats.org/drawingml/2006/picture">
                   <pic:nvPicPr>
-                    <pic:cNvPr id="12" name="Screen Shot 2022-10-27 at 01.48.40.png"/>
+                    <pic:cNvPr id="4" name="Screen Shot 2022-10-27 at 18.36.01.png"/>
                     <pic:cNvPicPr/>
                   </pic:nvPicPr>
-                  <pic:blipFill>
+                  <pic:blipFill rotWithShape="1">
                     <a:blip r:embed="rId11" cstate="print">
                       <a:extLst>
                         <a:ext uri="{28A0092B-C50C-407E-A947-70E740481C1C}">
@@ -1211,18 +1202,25 @@
                         </a:ext>
                       </a:extLst>
                     </a:blip>
-                    <a:stretch>
-                      <a:fillRect/>
-                    </a:stretch>
+                    <a:srcRect r="22555"/>
+                    <a:stretch/>
                   </pic:blipFill>
-                  <pic:spPr>
+                  <pic:spPr bwMode="auto">
                     <a:xfrm>
                       <a:off x="0" y="0"/>
-                      <a:ext cx="6116320" cy="2907030"/>
+                      <a:ext cx="4736465" cy="2287905"/>
                     </a:xfrm>
                     <a:prstGeom prst="rect">
                       <a:avLst/>
                     </a:prstGeom>
+                    <a:ln>
+                      <a:noFill/>
+                    </a:ln>
+                    <a:extLst>
+                      <a:ext uri="{53640926-AAD7-44D8-BBD7-CCE9431645EC}">
+                        <a14:shadowObscured xmlns:a14="http://schemas.microsoft.com/office/drawing/2010/main"/>
+                      </a:ext>
+                    </a:extLst>
                   </pic:spPr>
                 </pic:pic>
               </a:graphicData>
@@ -1279,26 +1277,18 @@
           <w:lang w:val="en-US"/>
         </w:rPr>
         <w:drawing>
-          <wp:anchor distT="0" distB="0" distL="114300" distR="114300" simplePos="0" relativeHeight="251669504" behindDoc="0" locked="0" layoutInCell="1" allowOverlap="1">
+          <wp:anchor distT="0" distB="0" distL="114300" distR="114300" simplePos="0" relativeHeight="251677696" behindDoc="0" locked="0" layoutInCell="1" allowOverlap="1">
             <wp:simplePos x="0" y="0"/>
             <wp:positionH relativeFrom="column">
-              <wp:posOffset>62092</wp:posOffset>
+              <wp:posOffset>416320</wp:posOffset>
             </wp:positionH>
             <wp:positionV relativeFrom="paragraph">
-              <wp:posOffset>296115</wp:posOffset>
+              <wp:posOffset>269703</wp:posOffset>
             </wp:positionV>
-            <wp:extent cx="6116320" cy="2945765"/>
-            <wp:effectExtent l="0" t="0" r="5080" b="635"/>
-            <wp:wrapThrough wrapText="bothSides">
-              <wp:wrapPolygon edited="0">
-                <wp:start x="0" y="0"/>
-                <wp:lineTo x="0" y="21512"/>
-                <wp:lineTo x="21573" y="21512"/>
-                <wp:lineTo x="21573" y="0"/>
-                <wp:lineTo x="0" y="0"/>
-              </wp:wrapPolygon>
-            </wp:wrapThrough>
-            <wp:docPr id="13" name="Picture 13"/>
+            <wp:extent cx="4950940" cy="2406015"/>
+            <wp:effectExtent l="0" t="0" r="2540" b="0"/>
+            <wp:wrapTopAndBottom/>
+            <wp:docPr id="6" name="Picture 6"/>
             <wp:cNvGraphicFramePr>
               <a:graphicFrameLocks xmlns:a="http://schemas.openxmlformats.org/drawingml/2006/main" noChangeAspect="1"/>
             </wp:cNvGraphicFramePr>
@@ -1306,10 +1296,10 @@
               <a:graphicData uri="http://schemas.openxmlformats.org/drawingml/2006/picture">
                 <pic:pic xmlns:pic="http://schemas.openxmlformats.org/drawingml/2006/picture">
                   <pic:nvPicPr>
-                    <pic:cNvPr id="13" name="Screen Shot 2022-10-27 at 01.49.32.png"/>
+                    <pic:cNvPr id="6" name="Screen Shot 2022-10-27 at 18.36.33.png"/>
                     <pic:cNvPicPr/>
                   </pic:nvPicPr>
-                  <pic:blipFill>
+                  <pic:blipFill rotWithShape="1">
                     <a:blip r:embed="rId12" cstate="print">
                       <a:extLst>
                         <a:ext uri="{28A0092B-C50C-407E-A947-70E740481C1C}">
@@ -1317,18 +1307,25 @@
                         </a:ext>
                       </a:extLst>
                     </a:blip>
-                    <a:stretch>
-                      <a:fillRect/>
-                    </a:stretch>
+                    <a:srcRect r="19053"/>
+                    <a:stretch/>
                   </pic:blipFill>
-                  <pic:spPr>
+                  <pic:spPr bwMode="auto">
                     <a:xfrm>
                       <a:off x="0" y="0"/>
-                      <a:ext cx="6116320" cy="2945765"/>
+                      <a:ext cx="4950940" cy="2406015"/>
                     </a:xfrm>
                     <a:prstGeom prst="rect">
                       <a:avLst/>
                     </a:prstGeom>
+                    <a:ln>
+                      <a:noFill/>
+                    </a:ln>
+                    <a:extLst>
+                      <a:ext uri="{53640926-AAD7-44D8-BBD7-CCE9431645EC}">
+                        <a14:shadowObscured xmlns:a14="http://schemas.microsoft.com/office/drawing/2010/main"/>
+                      </a:ext>
+                    </a:extLst>
                   </pic:spPr>
                 </pic:pic>
               </a:graphicData>
@@ -1363,6 +1360,13 @@
     </w:p>
     <w:p>
       <w:pPr>
+        <w:rPr>
+          <w:lang w:val="en-US"/>
+        </w:rPr>
+      </w:pPr>
+    </w:p>
+    <w:p>
+      <w:pPr>
         <w:pStyle w:val="ListParagraph"/>
         <w:numPr>
           <w:ilvl w:val="0"/>
@@ -1374,17 +1378,30 @@
       </w:pPr>
       <w:r>
         <w:rPr>
+          <w:lang w:val="en-US"/>
+        </w:rPr>
+        <w:t>Start a second contained from the image, get its IP-address.</w:t>
+      </w:r>
+    </w:p>
+    <w:p>
+      <w:pPr>
+        <w:rPr>
+          <w:lang w:val="en-US"/>
+        </w:rPr>
+      </w:pPr>
+      <w:r>
+        <w:rPr>
           <w:noProof/>
           <w:lang w:val="en-US"/>
         </w:rPr>
         <w:drawing>
-          <wp:anchor distT="0" distB="0" distL="114300" distR="114300" simplePos="0" relativeHeight="251670528" behindDoc="0" locked="0" layoutInCell="1" allowOverlap="1">
+          <wp:anchor distT="0" distB="0" distL="114300" distR="114300" simplePos="0" relativeHeight="251675648" behindDoc="0" locked="0" layoutInCell="1" allowOverlap="1" wp14:anchorId="1941297F" wp14:editId="73E19FB6">
             <wp:simplePos x="0" y="0"/>
             <wp:positionH relativeFrom="column">
-              <wp:posOffset>227124</wp:posOffset>
+              <wp:posOffset>378940</wp:posOffset>
             </wp:positionH>
             <wp:positionV relativeFrom="paragraph">
-              <wp:posOffset>3391467</wp:posOffset>
+              <wp:posOffset>180340</wp:posOffset>
             </wp:positionV>
             <wp:extent cx="5213985" cy="456565"/>
             <wp:effectExtent l="0" t="0" r="5715" b="635"/>
@@ -1448,18 +1465,6 @@
           </wp:anchor>
         </w:drawing>
       </w:r>
-      <w:r>
-        <w:rPr>
-          <w:lang w:val="en-US"/>
-        </w:rPr>
-        <w:t>Start a second contained from</w:t>
-      </w:r>
-      <w:r>
-        <w:rPr>
-          <w:lang w:val="en-US"/>
-        </w:rPr>
-        <w:t xml:space="preserve"> the image, get its IP-address.</w:t>
-      </w:r>
     </w:p>
     <w:p>
       <w:pPr>
@@ -1540,13 +1545,7 @@
         <w:rPr>
           <w:lang w:val="en-US"/>
         </w:rPr>
-        <w:t>Container 2</w:t>
-      </w:r>
-      <w:r>
-        <w:rPr>
-          <w:lang w:val="en-US"/>
-        </w:rPr>
-        <w:t xml:space="preserve"> – port 2022</w:t>
+        <w:t>Container 2 – port 2022</w:t>
       </w:r>
     </w:p>
     <w:p>
@@ -1561,26 +1560,18 @@
           <w:lang w:val="en-US"/>
         </w:rPr>
         <w:drawing>
-          <wp:anchor distT="0" distB="0" distL="114300" distR="114300" simplePos="0" relativeHeight="251671552" behindDoc="0" locked="0" layoutInCell="1" allowOverlap="1">
+          <wp:anchor distT="0" distB="0" distL="114300" distR="114300" simplePos="0" relativeHeight="251678720" behindDoc="0" locked="0" layoutInCell="1" allowOverlap="1">
             <wp:simplePos x="0" y="0"/>
             <wp:positionH relativeFrom="column">
-              <wp:posOffset>-44450</wp:posOffset>
+              <wp:posOffset>185660</wp:posOffset>
             </wp:positionH>
             <wp:positionV relativeFrom="paragraph">
-              <wp:posOffset>203990</wp:posOffset>
+              <wp:posOffset>200248</wp:posOffset>
             </wp:positionV>
-            <wp:extent cx="6116320" cy="417195"/>
-            <wp:effectExtent l="0" t="0" r="5080" b="1905"/>
-            <wp:wrapThrough wrapText="bothSides">
-              <wp:wrapPolygon edited="0">
-                <wp:start x="0" y="0"/>
-                <wp:lineTo x="0" y="21041"/>
-                <wp:lineTo x="21573" y="21041"/>
-                <wp:lineTo x="21573" y="0"/>
-                <wp:lineTo x="0" y="0"/>
-              </wp:wrapPolygon>
-            </wp:wrapThrough>
-            <wp:docPr id="9" name="Picture 9"/>
+            <wp:extent cx="5626443" cy="513080"/>
+            <wp:effectExtent l="0" t="0" r="0" b="0"/>
+            <wp:wrapTopAndBottom/>
+            <wp:docPr id="7" name="Picture 7"/>
             <wp:cNvGraphicFramePr>
               <a:graphicFrameLocks xmlns:a="http://schemas.openxmlformats.org/drawingml/2006/main" noChangeAspect="1"/>
             </wp:cNvGraphicFramePr>
@@ -1588,10 +1579,10 @@
               <a:graphicData uri="http://schemas.openxmlformats.org/drawingml/2006/picture">
                 <pic:pic xmlns:pic="http://schemas.openxmlformats.org/drawingml/2006/picture">
                   <pic:nvPicPr>
-                    <pic:cNvPr id="9" name="Screen Shot 2022-10-27 at 01.11.56.png"/>
+                    <pic:cNvPr id="7" name="Screen Shot 2022-10-27 at 18.37.01.png"/>
                     <pic:cNvPicPr/>
                   </pic:nvPicPr>
-                  <pic:blipFill>
+                  <pic:blipFill rotWithShape="1">
                     <a:blip r:embed="rId14" cstate="print">
                       <a:extLst>
                         <a:ext uri="{28A0092B-C50C-407E-A947-70E740481C1C}">
@@ -1599,18 +1590,25 @@
                         </a:ext>
                       </a:extLst>
                     </a:blip>
-                    <a:stretch>
-                      <a:fillRect/>
-                    </a:stretch>
+                    <a:srcRect r="8009"/>
+                    <a:stretch/>
                   </pic:blipFill>
-                  <pic:spPr>
+                  <pic:spPr bwMode="auto">
                     <a:xfrm>
                       <a:off x="0" y="0"/>
-                      <a:ext cx="6116320" cy="417195"/>
+                      <a:ext cx="5626443" cy="513080"/>
                     </a:xfrm>
                     <a:prstGeom prst="rect">
                       <a:avLst/>
                     </a:prstGeom>
+                    <a:ln>
+                      <a:noFill/>
+                    </a:ln>
+                    <a:extLst>
+                      <a:ext uri="{53640926-AAD7-44D8-BBD7-CCE9431645EC}">
+                        <a14:shadowObscured xmlns:a14="http://schemas.microsoft.com/office/drawing/2010/main"/>
+                      </a:ext>
+                    </a:extLst>
                   </pic:spPr>
                 </pic:pic>
               </a:graphicData>
@@ -1627,6 +1625,48 @@
     </w:p>
     <w:p>
       <w:pPr>
+        <w:rPr>
+          <w:lang w:val="en-US"/>
+        </w:rPr>
+      </w:pPr>
+    </w:p>
+    <w:p>
+      <w:pPr>
+        <w:rPr>
+          <w:lang w:val="en-US"/>
+        </w:rPr>
+      </w:pPr>
+    </w:p>
+    <w:p>
+      <w:pPr>
+        <w:rPr>
+          <w:lang w:val="en-US"/>
+        </w:rPr>
+      </w:pPr>
+    </w:p>
+    <w:p>
+      <w:pPr>
+        <w:rPr>
+          <w:lang w:val="en-US"/>
+        </w:rPr>
+      </w:pPr>
+    </w:p>
+    <w:p>
+      <w:pPr>
+        <w:rPr>
+          <w:lang w:val="en-US"/>
+        </w:rPr>
+      </w:pPr>
+    </w:p>
+    <w:p>
+      <w:pPr>
+        <w:rPr>
+          <w:lang w:val="en-US"/>
+        </w:rPr>
+      </w:pPr>
+    </w:p>
+    <w:p>
+      <w:pPr>
         <w:pStyle w:val="ListParagraph"/>
         <w:numPr>
           <w:ilvl w:val="0"/>
@@ -1643,26 +1683,18 @@
         </w:rPr>
         <w:lastRenderedPageBreak/>
         <w:drawing>
-          <wp:anchor distT="0" distB="0" distL="114300" distR="114300" simplePos="0" relativeHeight="251672576" behindDoc="0" locked="0" layoutInCell="1" allowOverlap="1">
+          <wp:anchor distT="0" distB="0" distL="114300" distR="114300" simplePos="0" relativeHeight="251679744" behindDoc="0" locked="0" layoutInCell="1" allowOverlap="1">
             <wp:simplePos x="0" y="0"/>
             <wp:positionH relativeFrom="column">
-              <wp:posOffset>235087</wp:posOffset>
+              <wp:posOffset>473984</wp:posOffset>
             </wp:positionH>
             <wp:positionV relativeFrom="paragraph">
-              <wp:posOffset>245298</wp:posOffset>
+              <wp:posOffset>303290</wp:posOffset>
             </wp:positionV>
-            <wp:extent cx="6116320" cy="2999105"/>
+            <wp:extent cx="4744994" cy="3165475"/>
             <wp:effectExtent l="0" t="0" r="5080" b="0"/>
-            <wp:wrapThrough wrapText="bothSides">
-              <wp:wrapPolygon edited="0">
-                <wp:start x="0" y="0"/>
-                <wp:lineTo x="0" y="21495"/>
-                <wp:lineTo x="21573" y="21495"/>
-                <wp:lineTo x="21573" y="0"/>
-                <wp:lineTo x="0" y="0"/>
-              </wp:wrapPolygon>
-            </wp:wrapThrough>
-            <wp:docPr id="14" name="Picture 14"/>
+            <wp:wrapTopAndBottom/>
+            <wp:docPr id="10" name="Picture 10"/>
             <wp:cNvGraphicFramePr>
               <a:graphicFrameLocks xmlns:a="http://schemas.openxmlformats.org/drawingml/2006/main" noChangeAspect="1"/>
             </wp:cNvGraphicFramePr>
@@ -1670,10 +1702,10 @@
               <a:graphicData uri="http://schemas.openxmlformats.org/drawingml/2006/picture">
                 <pic:pic xmlns:pic="http://schemas.openxmlformats.org/drawingml/2006/picture">
                   <pic:nvPicPr>
-                    <pic:cNvPr id="14" name="Screen Shot 2022-10-27 at 01.53.31.png"/>
+                    <pic:cNvPr id="10" name="Screen Shot 2022-10-27 at 18.39.07.png"/>
                     <pic:cNvPicPr/>
                   </pic:nvPicPr>
-                  <pic:blipFill>
+                  <pic:blipFill rotWithShape="1">
                     <a:blip r:embed="rId15" cstate="print">
                       <a:extLst>
                         <a:ext uri="{28A0092B-C50C-407E-A947-70E740481C1C}">
@@ -1681,18 +1713,25 @@
                         </a:ext>
                       </a:extLst>
                     </a:blip>
-                    <a:stretch>
-                      <a:fillRect/>
-                    </a:stretch>
+                    <a:srcRect r="22420"/>
+                    <a:stretch/>
                   </pic:blipFill>
-                  <pic:spPr>
+                  <pic:spPr bwMode="auto">
                     <a:xfrm>
                       <a:off x="0" y="0"/>
-                      <a:ext cx="6116320" cy="2999105"/>
+                      <a:ext cx="4744994" cy="3165475"/>
                     </a:xfrm>
                     <a:prstGeom prst="rect">
                       <a:avLst/>
                     </a:prstGeom>
+                    <a:ln>
+                      <a:noFill/>
+                    </a:ln>
+                    <a:extLst>
+                      <a:ext uri="{53640926-AAD7-44D8-BBD7-CCE9431645EC}">
+                        <a14:shadowObscured xmlns:a14="http://schemas.microsoft.com/office/drawing/2010/main"/>
+                      </a:ext>
+                    </a:extLst>
                   </pic:spPr>
                 </pic:pic>
               </a:graphicData>
@@ -1735,6 +1774,13 @@
     </w:p>
     <w:p>
       <w:pPr>
+        <w:rPr>
+          <w:lang w:val="en-US"/>
+        </w:rPr>
+      </w:pPr>
+    </w:p>
+    <w:p>
+      <w:pPr>
         <w:pStyle w:val="ListParagraph"/>
         <w:numPr>
           <w:ilvl w:val="0"/>
@@ -1779,26 +1825,18 @@
           <w:lang w:val="en-US"/>
         </w:rPr>
         <w:drawing>
-          <wp:anchor distT="0" distB="0" distL="114300" distR="114300" simplePos="0" relativeHeight="251673600" behindDoc="0" locked="0" layoutInCell="1" allowOverlap="1">
+          <wp:anchor distT="0" distB="0" distL="114300" distR="114300" simplePos="0" relativeHeight="251680768" behindDoc="0" locked="0" layoutInCell="1" allowOverlap="1">
             <wp:simplePos x="0" y="0"/>
             <wp:positionH relativeFrom="column">
-              <wp:posOffset>235087</wp:posOffset>
+              <wp:posOffset>473984</wp:posOffset>
             </wp:positionH>
             <wp:positionV relativeFrom="paragraph">
-              <wp:posOffset>186690</wp:posOffset>
+              <wp:posOffset>222422</wp:posOffset>
             </wp:positionV>
-            <wp:extent cx="6116320" cy="2987675"/>
-            <wp:effectExtent l="0" t="0" r="5080" b="0"/>
-            <wp:wrapThrough wrapText="bothSides">
-              <wp:wrapPolygon edited="0">
-                <wp:start x="0" y="0"/>
-                <wp:lineTo x="0" y="21485"/>
-                <wp:lineTo x="21573" y="21485"/>
-                <wp:lineTo x="21573" y="0"/>
-                <wp:lineTo x="0" y="0"/>
-              </wp:wrapPolygon>
-            </wp:wrapThrough>
-            <wp:docPr id="15" name="Picture 15"/>
+            <wp:extent cx="4868562" cy="3148330"/>
+            <wp:effectExtent l="0" t="0" r="0" b="1270"/>
+            <wp:wrapTopAndBottom/>
+            <wp:docPr id="11" name="Picture 11"/>
             <wp:cNvGraphicFramePr>
               <a:graphicFrameLocks xmlns:a="http://schemas.openxmlformats.org/drawingml/2006/main" noChangeAspect="1"/>
             </wp:cNvGraphicFramePr>
@@ -1806,10 +1844,10 @@
               <a:graphicData uri="http://schemas.openxmlformats.org/drawingml/2006/picture">
                 <pic:pic xmlns:pic="http://schemas.openxmlformats.org/drawingml/2006/picture">
                   <pic:nvPicPr>
-                    <pic:cNvPr id="15" name="Screen Shot 2022-10-27 at 01.54.58.png"/>
+                    <pic:cNvPr id="11" name="Screen Shot 2022-10-27 at 18.39.41.png"/>
                     <pic:cNvPicPr/>
                   </pic:nvPicPr>
-                  <pic:blipFill>
+                  <pic:blipFill rotWithShape="1">
                     <a:blip r:embed="rId16" cstate="print">
                       <a:extLst>
                         <a:ext uri="{28A0092B-C50C-407E-A947-70E740481C1C}">
@@ -1817,18 +1855,25 @@
                         </a:ext>
                       </a:extLst>
                     </a:blip>
-                    <a:stretch>
-                      <a:fillRect/>
-                    </a:stretch>
+                    <a:srcRect r="20400"/>
+                    <a:stretch/>
                   </pic:blipFill>
-                  <pic:spPr>
+                  <pic:spPr bwMode="auto">
                     <a:xfrm>
                       <a:off x="0" y="0"/>
-                      <a:ext cx="6116320" cy="2987675"/>
+                      <a:ext cx="4868562" cy="3148330"/>
                     </a:xfrm>
                     <a:prstGeom prst="rect">
                       <a:avLst/>
                     </a:prstGeom>
+                    <a:ln>
+                      <a:noFill/>
+                    </a:ln>
+                    <a:extLst>
+                      <a:ext uri="{53640926-AAD7-44D8-BBD7-CCE9431645EC}">
+                        <a14:shadowObscured xmlns:a14="http://schemas.microsoft.com/office/drawing/2010/main"/>
+                      </a:ext>
+                    </a:extLst>
                   </pic:spPr>
                 </pic:pic>
               </a:graphicData>
@@ -1849,6 +1894,8 @@
           <w:lang w:val="en-US"/>
         </w:rPr>
       </w:pPr>
+      <w:bookmarkStart w:id="0" w:name="_GoBack"/>
+      <w:bookmarkEnd w:id="0"/>
     </w:p>
     <w:sectPr>
       <w:pgSz w:w="11900" w:h="16840"/>

</xml_diff>